<commit_message>
Unidad 3 Tarea 1
</commit_message>
<xml_diff>
--- a/Unidad 3/Tarea 1/SistemaExperto.docx
+++ b/Unidad 3/Tarea 1/SistemaExperto.docx
@@ -285,7 +285,51 @@
           <w:sz w:val="32"/>
           <w:szCs w:val="32"/>
         </w:rPr>
-        <w:t xml:space="preserve">Docente: Zuriel Dathan Mora Felix </w:t>
+        <w:t xml:space="preserve">Docente: Zuriel </w:t>
+      </w:r>
+      <w:proofErr w:type="spellStart"/>
+      <w:r>
+        <w:rPr>
+          <w:rFonts w:ascii="Century" w:hAnsi="Century"/>
+          <w:b/>
+          <w:bCs/>
+          <w:sz w:val="32"/>
+          <w:szCs w:val="32"/>
+        </w:rPr>
+        <w:t>Dathan</w:t>
+      </w:r>
+      <w:proofErr w:type="spellEnd"/>
+      <w:r>
+        <w:rPr>
+          <w:rFonts w:ascii="Century" w:hAnsi="Century"/>
+          <w:b/>
+          <w:bCs/>
+          <w:sz w:val="32"/>
+          <w:szCs w:val="32"/>
+        </w:rPr>
+        <w:t xml:space="preserve"> Mora </w:t>
+      </w:r>
+      <w:proofErr w:type="spellStart"/>
+      <w:r>
+        <w:rPr>
+          <w:rFonts w:ascii="Century" w:hAnsi="Century"/>
+          <w:b/>
+          <w:bCs/>
+          <w:sz w:val="32"/>
+          <w:szCs w:val="32"/>
+        </w:rPr>
+        <w:t>Felix</w:t>
+      </w:r>
+      <w:proofErr w:type="spellEnd"/>
+      <w:r>
+        <w:rPr>
+          <w:rFonts w:ascii="Century" w:hAnsi="Century"/>
+          <w:b/>
+          <w:bCs/>
+          <w:sz w:val="32"/>
+          <w:szCs w:val="32"/>
+        </w:rPr>
+        <w:t xml:space="preserve"> </w:t>
       </w:r>
     </w:p>
     <w:p>
@@ -443,7 +487,18 @@
           <w:sz w:val="32"/>
           <w:szCs w:val="32"/>
         </w:rPr>
-        <w:t>Amarillas Avil</w:t>
+        <w:t xml:space="preserve">Amarillas </w:t>
+      </w:r>
+      <w:proofErr w:type="spellStart"/>
+      <w:r>
+        <w:rPr>
+          <w:rFonts w:ascii="Century" w:hAnsi="Century"/>
+          <w:b/>
+          <w:bCs/>
+          <w:sz w:val="32"/>
+          <w:szCs w:val="32"/>
+        </w:rPr>
+        <w:t>Avil</w:t>
       </w:r>
       <w:r>
         <w:rPr>
@@ -463,7 +518,18 @@
           <w:sz w:val="32"/>
           <w:szCs w:val="32"/>
         </w:rPr>
-        <w:t>s Brayan Alexis</w:t>
+        <w:t>s</w:t>
+      </w:r>
+      <w:proofErr w:type="spellEnd"/>
+      <w:r>
+        <w:rPr>
+          <w:rFonts w:ascii="Century" w:hAnsi="Century"/>
+          <w:b/>
+          <w:bCs/>
+          <w:sz w:val="32"/>
+          <w:szCs w:val="32"/>
+        </w:rPr>
+        <w:t xml:space="preserve"> Brayan Alexis</w:t>
       </w:r>
     </w:p>
     <w:p>
@@ -482,15 +548,27 @@
           <w:szCs w:val="32"/>
         </w:rPr>
       </w:pPr>
-      <w:r>
-        <w:rPr>
-          <w:rFonts w:ascii="Century" w:hAnsi="Century"/>
-          <w:b/>
-          <w:bCs/>
-          <w:sz w:val="32"/>
-          <w:szCs w:val="32"/>
-        </w:rPr>
-        <w:t>Cuen Armenta Alma Victoria</w:t>
+      <w:proofErr w:type="spellStart"/>
+      <w:r>
+        <w:rPr>
+          <w:rFonts w:ascii="Century" w:hAnsi="Century"/>
+          <w:b/>
+          <w:bCs/>
+          <w:sz w:val="32"/>
+          <w:szCs w:val="32"/>
+        </w:rPr>
+        <w:t>Cuen</w:t>
+      </w:r>
+      <w:proofErr w:type="spellEnd"/>
+      <w:r>
+        <w:rPr>
+          <w:rFonts w:ascii="Century" w:hAnsi="Century"/>
+          <w:b/>
+          <w:bCs/>
+          <w:sz w:val="32"/>
+          <w:szCs w:val="32"/>
+        </w:rPr>
+        <w:t xml:space="preserve"> Armenta Alma Victoria</w:t>
       </w:r>
     </w:p>
     <w:p>
@@ -731,6 +809,72 @@
       <w:pPr>
         <w:ind w:left="708"/>
       </w:pPr>
+      <w:r>
+        <w:t>Mecánico</w:t>
+      </w:r>
+      <w:r>
+        <w:t xml:space="preserve"> </w:t>
+      </w:r>
+      <w:r>
+        <w:t>de confianza.</w:t>
+      </w:r>
+    </w:p>
+    <w:p>
+      <w:pPr>
+        <w:ind w:left="708"/>
+      </w:pPr>
+      <w:r>
+        <w:t>Paginas web dedicadas a la mecánica, ejemplo:</w:t>
+      </w:r>
+    </w:p>
+    <w:p>
+      <w:pPr>
+        <w:ind w:left="708"/>
+      </w:pPr>
+      <w:hyperlink r:id="rId7" w:history="1">
+        <w:r>
+          <w:rPr>
+            <w:rStyle w:val="Hipervnculo"/>
+          </w:rPr>
+          <w:t>https://www.justanswer.es/</w:t>
+        </w:r>
+      </w:hyperlink>
+      <w:r>
+        <w:t xml:space="preserve"> donde se puede</w:t>
+      </w:r>
+      <w:r>
+        <w:t>s preguntar a profesionales sobre algún problema.</w:t>
+      </w:r>
+    </w:p>
+    <w:p>
+      <w:pPr>
+        <w:ind w:left="708"/>
+      </w:pPr>
+      <w:r>
+        <w:t>Videos en YouTube sobre mecánicos contando sus experiencias sobre las fallas y solución.</w:t>
+      </w:r>
+    </w:p>
+    <w:p>
+      <w:pPr>
+        <w:ind w:left="708"/>
+      </w:pPr>
+      <w:r>
+        <w:t xml:space="preserve">Apoyo </w:t>
+      </w:r>
+      <w:r>
+        <w:t xml:space="preserve">de </w:t>
+      </w:r>
+      <w:r>
+        <w:t xml:space="preserve">Inteligencia Artificial como </w:t>
+      </w:r>
+      <w:proofErr w:type="spellStart"/>
+      <w:r>
+        <w:t>ChatGPT</w:t>
+      </w:r>
+      <w:proofErr w:type="spellEnd"/>
+      <w:r>
+        <w:t>.</w:t>
+      </w:r>
     </w:p>
     <w:sectPr>
       <w:pgSz w:w="11906" w:h="16838"/>
@@ -2162,6 +2306,18 @@
       <w:szCs w:val="20"/>
     </w:rPr>
   </w:style>
+  <w:style w:type="character" w:styleId="Mencinsinresolver">
+    <w:name w:val="Unresolved Mention"/>
+    <w:basedOn w:val="Fuentedeprrafopredeter"/>
+    <w:uiPriority w:val="99"/>
+    <w:semiHidden/>
+    <w:unhideWhenUsed/>
+    <w:rsid w:val="000839D9"/>
+    <w:rPr>
+      <w:color w:val="605E5C"/>
+      <w:shd w:val="clear" w:color="auto" w:fill="E1DFDD"/>
+    </w:rPr>
+  </w:style>
 </w:styles>
 </file>
 

</xml_diff>